<commit_message>
Updated commit for first assignment
</commit_message>
<xml_diff>
--- a/Unit1_Assignment/Kickstarter Data Analysis.docx
+++ b/Unit1_Assignment/Kickstarter Data Analysis.docx
@@ -41,7 +41,12 @@
         </w:numPr>
       </w:pPr>
       <w:r>
-        <w:t>By looking more into the  theater category, plays were the largest subcategory (694 successful, 353 failed, 19 live) over musical and spaces</w:t>
+        <w:t>By looking more into the  theater catego</w:t>
+      </w:r>
+      <w:bookmarkStart w:id="0" w:name="_GoBack"/>
+      <w:bookmarkEnd w:id="0"/>
+      <w:r>
+        <w:t>ry, plays were the largest subcategory (694 successful, 353 failed, 19 live) over musical and spaces</w:t>
       </w:r>
     </w:p>
     <w:p>
@@ -55,11 +60,9 @@
       <w:r>
         <w:t xml:space="preserve">As the calendar year progressed, starting in Oct, the number of successful </w:t>
       </w:r>
-      <w:proofErr w:type="spellStart"/>
-      <w:r>
-        <w:t>kickstarters</w:t>
-      </w:r>
-      <w:proofErr w:type="spellEnd"/>
+      <w:r>
+        <w:t>Kickstarters</w:t>
+      </w:r>
       <w:r>
         <w:t xml:space="preserve"> began to decline</w:t>
       </w:r>
@@ -115,21 +118,13 @@
         </w:numPr>
       </w:pPr>
       <w:r>
-        <w:t xml:space="preserve">similar pivot charts with </w:t>
-      </w:r>
-      <w:proofErr w:type="spellStart"/>
-      <w:r>
-        <w:t>staff</w:t>
+        <w:t>similar pivot charts with staff</w:t>
       </w:r>
       <w:r>
         <w:t>_</w:t>
       </w:r>
       <w:r>
-        <w:t>pick</w:t>
-      </w:r>
-      <w:proofErr w:type="spellEnd"/>
-      <w:r>
-        <w:t xml:space="preserve"> filter</w:t>
+        <w:t>pick filter</w:t>
       </w:r>
     </w:p>
     <w:p>
@@ -165,19 +160,8 @@
         </w:numPr>
       </w:pPr>
       <w:r>
-        <w:t xml:space="preserve">a bar chart with backers count by </w:t>
-      </w:r>
-      <w:r>
-        <w:t xml:space="preserve">sub </w:t>
-      </w:r>
-      <w:r>
-        <w:t>category</w:t>
-      </w:r>
-      <w:r>
-        <w:t xml:space="preserve"> with category and country filters</w:t>
-      </w:r>
-      <w:bookmarkStart w:id="0" w:name="_GoBack"/>
-      <w:bookmarkEnd w:id="0"/>
+        <w:t>a bar chart with backers count by sub category with category and country filters</w:t>
+      </w:r>
     </w:p>
     <w:p>
       <w:pPr>
@@ -276,17 +260,15 @@
         <w:szCs w:val="28"/>
       </w:rPr>
       <w:tab/>
-      <w:t xml:space="preserve">Eric </w:t>
+      <w:t>Eric Staveley</w:t>
     </w:r>
-    <w:proofErr w:type="gramStart"/>
     <w:r>
       <w:rPr>
         <w:sz w:val="28"/>
         <w:szCs w:val="28"/>
       </w:rPr>
-      <w:t xml:space="preserve">Staveley  </w:t>
+      <w:t xml:space="preserve"> (</w:t>
     </w:r>
-    <w:proofErr w:type="spellStart"/>
     <w:r>
       <w:rPr>
         <w:sz w:val="28"/>
@@ -294,8 +276,13 @@
       </w:rPr>
       <w:t>MWSa</w:t>
     </w:r>
-    <w:proofErr w:type="spellEnd"/>
-    <w:proofErr w:type="gramEnd"/>
+    <w:r>
+      <w:rPr>
+        <w:sz w:val="28"/>
+        <w:szCs w:val="28"/>
+      </w:rPr>
+      <w:t>)</w:t>
+    </w:r>
   </w:p>
 </w:hdr>
 </file>

</xml_diff>